<commit_message>
Instructions for providing reset-global-env
</commit_message>
<xml_diff>
--- a/Homework/Assignment_17/Assignment_17.docx
+++ b/Homework/Assignment_17/Assignment_17.docx
@@ -249,15 +249,7 @@
         <w:t xml:space="preserve">else </w:t>
       </w:r>
       <w:r>
-        <w:t xml:space="preserve">where you can </w:t>
-      </w:r>
-      <w:proofErr w:type="gramStart"/>
-      <w:r>
-        <w:t>revert back</w:t>
-      </w:r>
-      <w:proofErr w:type="gramEnd"/>
-      <w:r>
-        <w:t xml:space="preserve"> to the original A17a). A17b1, A17b2, and A18 will all build on the requirements of A17a, </w:t>
+        <w:t xml:space="preserve">where you can revert back to the original A17a). A17b1, A17b2, and A18 will all build on the requirements of A17a, </w:t>
       </w:r>
       <w:r>
         <w:t xml:space="preserve">but you aren’t required </w:t>
@@ -1419,7 +1411,31 @@
         <w:t>exp</w:t>
       </w:r>
       <w:r>
-        <w:t xml:space="preserve">.  </w:t>
+        <w:t>.</w:t>
+      </w:r>
+      <w:r>
+        <w:t xml:space="preserve"> You’ll need to modify your interpreter’s </w:t>
+      </w:r>
+      <w:r>
+        <w:rPr>
+          <w:rFonts w:ascii="Courier New" w:hAnsi="Courier New" w:cs="Courier New"/>
+        </w:rPr>
+        <w:t>provide</w:t>
+      </w:r>
+      <w:r>
+        <w:t xml:space="preserve"> statement at the top to look like </w:t>
+      </w:r>
+      <w:r>
+        <w:rPr>
+          <w:rFonts w:ascii="Courier New" w:hAnsi="Courier New" w:cs="Courier New"/>
+        </w:rPr>
+        <w:t>(provide eval-one-exp reset-global-env)</w:t>
+      </w:r>
+      <w:r>
+        <w:t>so the tests can use it.</w:t>
+      </w:r>
+      <w:r>
+        <w:t xml:space="preserve"> </w:t>
       </w:r>
       <w:r>
         <w:rPr>
@@ -1578,7 +1594,13 @@
         <w:t>reset-global-env</w:t>
       </w:r>
       <w:r>
-        <w:t xml:space="preserve">, which is a regular Scheme procedure (not something interpreted by your interpreter).  The code I have given you below is intended to clarify its function, not to make you rewrite your interpreter.  You will need to adapt it to your particular </w:t>
+        <w:t xml:space="preserve">, which is a regular </w:t>
+      </w:r>
+      <w:r>
+        <w:t>Racket</w:t>
+      </w:r>
+      <w:r>
+        <w:t xml:space="preserve"> procedure (not something interpreted by your interpreter).  The code I have given you below is intended to clarify its function, not to make you rewrite your interpreter.  You will need to adapt it to your particular </w:t>
       </w:r>
       <w:r>
         <w:t>code</w:t>
@@ -1596,73 +1618,40 @@
         <w:rPr>
           <w:rFonts w:ascii="Courier New" w:hAnsi="Courier New"/>
         </w:rPr>
-        <w:t>make-</w:t>
-      </w:r>
-      <w:proofErr w:type="spellStart"/>
+        <w:t>make-init-env</w:t>
+      </w:r>
+      <w:r>
+        <w:t xml:space="preserve"> </w:t>
+      </w:r>
+      <w:r>
+        <w:t xml:space="preserve"> </w:t>
+      </w:r>
+      <w:r>
+        <w:t xml:space="preserve">thunk, but it </w:t>
+      </w:r>
+      <w:r>
+        <w:t>should</w:t>
+      </w:r>
+      <w:r>
+        <w:t xml:space="preserve"> be simple to modify your</w:t>
+      </w:r>
       <w:r>
         <w:rPr>
           <w:rFonts w:ascii="Courier New" w:hAnsi="Courier New"/>
         </w:rPr>
-        <w:t>init</w:t>
-      </w:r>
-      <w:proofErr w:type="spellEnd"/>
+        <w:t xml:space="preserve"> </w:t>
+      </w:r>
       <w:r>
         <w:rPr>
           <w:rFonts w:ascii="Courier New" w:hAnsi="Courier New"/>
         </w:rPr>
-        <w:t>-env</w:t>
-      </w:r>
-      <w:r>
-        <w:t xml:space="preserve"> </w:t>
-      </w:r>
-      <w:r>
-        <w:t xml:space="preserve"> </w:t>
-      </w:r>
-      <w:proofErr w:type="spellStart"/>
-      <w:r>
-        <w:t>thunk</w:t>
-      </w:r>
-      <w:proofErr w:type="spellEnd"/>
-      <w:r>
-        <w:t xml:space="preserve">, but it </w:t>
-      </w:r>
-      <w:r>
-        <w:t>should</w:t>
-      </w:r>
-      <w:r>
-        <w:t xml:space="preserve"> be simple to modify your</w:t>
+        <w:t>(</w:t>
       </w:r>
       <w:r>
         <w:rPr>
           <w:rFonts w:ascii="Courier New" w:hAnsi="Courier New"/>
         </w:rPr>
-        <w:t xml:space="preserve"> </w:t>
-      </w:r>
-      <w:r>
-        <w:rPr>
-          <w:rFonts w:ascii="Courier New" w:hAnsi="Courier New"/>
-        </w:rPr>
-        <w:t>(</w:t>
-      </w:r>
-      <w:r>
-        <w:rPr>
-          <w:rFonts w:ascii="Courier New" w:hAnsi="Courier New"/>
-        </w:rPr>
-        <w:t xml:space="preserve">define </w:t>
-      </w:r>
-      <w:proofErr w:type="spellStart"/>
-      <w:r>
-        <w:rPr>
-          <w:rFonts w:ascii="Courier New" w:hAnsi="Courier New"/>
-        </w:rPr>
-        <w:t>init</w:t>
-      </w:r>
-      <w:proofErr w:type="spellEnd"/>
-      <w:r>
-        <w:rPr>
-          <w:rFonts w:ascii="Courier New" w:hAnsi="Courier New"/>
-        </w:rPr>
-        <w:t>-env ...)</w:t>
+        <w:t>define init-env ...)</w:t>
       </w:r>
       <w:r>
         <w:t xml:space="preserve"> code  to  create it</w:t>
@@ -1711,27 +1700,7 @@
           <w:szCs w:val="18"/>
         </w:rPr>
         <w:tab/>
-        <w:t xml:space="preserve">   (lambda () (set! global-env (make-</w:t>
-      </w:r>
-      <w:proofErr w:type="spellStart"/>
-      <w:r>
-        <w:rPr>
-          <w:rFonts w:ascii="Courier New" w:hAnsi="Courier New"/>
-          <w:b/>
-          <w:sz w:val="18"/>
-          <w:szCs w:val="18"/>
-        </w:rPr>
-        <w:t>init</w:t>
-      </w:r>
-      <w:proofErr w:type="spellEnd"/>
-      <w:r>
-        <w:rPr>
-          <w:rFonts w:ascii="Courier New" w:hAnsi="Courier New"/>
-          <w:b/>
-          <w:sz w:val="18"/>
-          <w:szCs w:val="18"/>
-        </w:rPr>
-        <w:t>-env)))</w:t>
+        <w:t xml:space="preserve">   (lambda () (set! global-env (make-init-env)))</w:t>
       </w:r>
     </w:p>
     <w:p>
@@ -1766,38 +1735,10 @@
         <w:t xml:space="preserve"> language </w:t>
       </w:r>
       <w:r>
-        <w:t>is used only to change the values stored in existing bindings, not to create new bindings (</w:t>
-      </w:r>
-      <w:r>
-        <w:rPr>
-          <w:i/>
-          <w:iCs/>
-        </w:rPr>
-        <w:t>Chez</w:t>
-      </w:r>
-      <w:r>
-        <w:t xml:space="preserve"> Scheme and some other implementations </w:t>
-      </w:r>
-      <w:r>
-        <w:t xml:space="preserve">also </w:t>
-      </w:r>
-      <w:r>
-        <w:t xml:space="preserve">allow the use of </w:t>
-      </w:r>
-      <w:r>
-        <w:rPr>
-          <w:rFonts w:ascii="Courier New" w:hAnsi="Courier New" w:cs="Courier New"/>
-        </w:rPr>
-        <w:t>set!</w:t>
-      </w:r>
-      <w:r>
-        <w:t xml:space="preserve"> to create new bindings, but your interpreter </w:t>
-      </w:r>
-      <w:r>
-        <w:t>is not required</w:t>
-      </w:r>
-      <w:r>
-        <w:t xml:space="preserve"> to allow this).</w:t>
+        <w:t>is used only to change the values stored in existing bindings, not to create new bindings</w:t>
+      </w:r>
+      <w:r>
+        <w:t>.</w:t>
       </w:r>
     </w:p>
     <w:p>
@@ -2644,15 +2585,7 @@
         <w:t xml:space="preserve"> parameter.  </w:t>
       </w:r>
       <w:r>
-        <w:t xml:space="preserve">The interpreter </w:t>
-      </w:r>
-      <w:proofErr w:type="gramStart"/>
-      <w:r>
-        <w:t>has to</w:t>
-      </w:r>
-      <w:proofErr w:type="gramEnd"/>
-      <w:r>
-        <w:t xml:space="preserve"> do the right thing when the procedure call happe</w:t>
+        <w:t>The interpreter has to do the right thing when the procedure call happe</w:t>
       </w:r>
       <w:r>
         <w:t>n</w:t>
@@ -3851,15 +3784,7 @@
         <w:t xml:space="preserve">local </w:t>
       </w:r>
       <w:r>
-        <w:t xml:space="preserve">variable without having to </w:t>
-      </w:r>
-      <w:proofErr w:type="gramStart"/>
-      <w:r>
-        <w:t>actually compare</w:t>
-      </w:r>
-      <w:proofErr w:type="gramEnd"/>
-      <w:r>
-        <w:t xml:space="preserve"> the variable to symbols in the environment. This should make the lookup time for </w:t>
+        <w:t xml:space="preserve">variable without having to actually compare the variable to symbols in the environment. This should make the lookup time for </w:t>
       </w:r>
       <w:r>
         <w:t xml:space="preserve">a </w:t>
@@ -3889,13 +3814,8 @@
         <w:t xml:space="preserve"> implementation is Θ(</w:t>
       </w:r>
       <w:r>
-        <w:t xml:space="preserve">number of variables in all local </w:t>
-      </w:r>
-      <w:proofErr w:type="spellStart"/>
-      <w:r>
-        <w:t>envs</w:t>
-      </w:r>
-      <w:proofErr w:type="spellEnd"/>
+        <w:t>number of variables in all local envs</w:t>
+      </w:r>
       <w:r>
         <w:t>)</w:t>
       </w:r>
@@ -3948,11 +3868,9 @@
       <w:r>
         <w:t xml:space="preserve"> A17 assignments on </w:t>
       </w:r>
-      <w:proofErr w:type="spellStart"/>
       <w:r>
         <w:t>Gradescope</w:t>
       </w:r>
-      <w:proofErr w:type="spellEnd"/>
       <w:r>
         <w:t xml:space="preserve">.  The first </w:t>
       </w:r>
@@ -3981,18 +3899,10 @@
         <w:t xml:space="preserve">tests </w:t>
       </w:r>
       <w:r>
-        <w:t xml:space="preserve">similar to A17a’s, but you are required to implement lexical </w:t>
-      </w:r>
-      <w:proofErr w:type="gramStart"/>
-      <w:r>
-        <w:t>addressing.</w:t>
-      </w:r>
-      <w:r>
-        <w:t>.</w:t>
-      </w:r>
-      <w:proofErr w:type="gramEnd"/>
-      <w:r>
-        <w:t xml:space="preserve">  In order to </w:t>
+        <w:t>similar to A17a’s, but you are required to implement lexical addressing.</w:t>
+      </w:r>
+      <w:r>
+        <w:t xml:space="preserve">.  In order to </w:t>
       </w:r>
       <w:r>
         <w:t>actually</w:t>
@@ -4001,15 +3911,7 @@
         <w:t xml:space="preserve"> earn</w:t>
       </w:r>
       <w:r>
-        <w:t xml:space="preserve"> the </w:t>
-      </w:r>
-      <w:proofErr w:type="gramStart"/>
-      <w:r>
-        <w:t>points</w:t>
-      </w:r>
-      <w:proofErr w:type="gramEnd"/>
-      <w:r>
-        <w:t xml:space="preserve"> the server gives you for </w:t>
+        <w:t xml:space="preserve"> the points the server gives you for </w:t>
       </w:r>
       <w:r>
         <w:t>A17b2</w:t>
@@ -4196,25 +4098,7 @@
           <w:color w:val="333333"/>
           <w:shd w:val="clear" w:color="auto" w:fill="FFFFFF"/>
         </w:rPr>
-        <w:t xml:space="preserve">able to implement and debug in a couple of hours, then move on to the more interesting parts that you </w:t>
-      </w:r>
-      <w:proofErr w:type="gramStart"/>
-      <w:r>
-        <w:rPr>
-          <w:rFonts w:ascii="Helvetica" w:hAnsi="Helvetica"/>
-          <w:color w:val="333333"/>
-          <w:shd w:val="clear" w:color="auto" w:fill="FFFFFF"/>
-        </w:rPr>
-        <w:t>have to</w:t>
-      </w:r>
-      <w:proofErr w:type="gramEnd"/>
-      <w:r>
-        <w:rPr>
-          <w:rFonts w:ascii="Helvetica" w:hAnsi="Helvetica"/>
-          <w:color w:val="333333"/>
-          <w:shd w:val="clear" w:color="auto" w:fill="FFFFFF"/>
-        </w:rPr>
-        <w:t xml:space="preserve"> figure out, such as  </w:t>
+        <w:t>able to implement and debug in a couple of hours, then move on to the more interesting parts that you have to figure out, such as  </w:t>
       </w:r>
       <w:r>
         <w:rPr>

</xml_diff>